<commit_message>
feat: Completed PROG1075 A3-3 Sequence
</commit_message>
<xml_diff>
--- a/Courses/PROG1075 - Structured Project II/Modules/Module 3 - Classes and Objects  A Deeper Look/Assignments/A3-3_Sequence.docx
+++ b/Courses/PROG1075 - Structured Project II/Modules/Module 3 - Classes and Objects  A Deeper Look/Assignments/A3-3_Sequence.docx
@@ -22,6 +22,13 @@
       </w:r>
     </w:p>
     <w:p>
+      <w:pPr>
+        <w:rPr>
+          <w:rFonts w:ascii="Lato" w:hAnsi="Lato"/>
+          <w:color w:val="2D3B45"/>
+          <w:shd w:val="clear" w:color="auto" w:fill="FFFFFF"/>
+        </w:rPr>
+      </w:pPr>
       <w:r>
         <w:rPr>
           <w:rFonts w:ascii="Lato" w:hAnsi="Lato"/>
@@ -63,9 +70,57 @@
         <w:t xml:space="preserve"> a receipt is printed and given to the customer.</w:t>
       </w:r>
     </w:p>
+    <w:p>
+      <w:r>
+        <w:rPr>
+          <w:noProof/>
+        </w:rPr>
+        <w:drawing>
+          <wp:inline distT="0" distB="0" distL="0" distR="0" wp14:anchorId="364AAB66" wp14:editId="308AF7F9">
+            <wp:extent cx="8582025" cy="5153025"/>
+            <wp:effectExtent l="0" t="0" r="9525" b="9525"/>
+            <wp:docPr id="1" name="Picture 1" descr="A picture containing diagram&#10;&#10;Description automatically generated"/>
+            <wp:cNvGraphicFramePr>
+              <a:graphicFrameLocks xmlns:a="http://schemas.openxmlformats.org/drawingml/2006/main" noChangeAspect="1"/>
+            </wp:cNvGraphicFramePr>
+            <a:graphic xmlns:a="http://schemas.openxmlformats.org/drawingml/2006/main">
+              <a:graphicData uri="http://schemas.openxmlformats.org/drawingml/2006/picture">
+                <pic:pic xmlns:pic="http://schemas.openxmlformats.org/drawingml/2006/picture">
+                  <pic:nvPicPr>
+                    <pic:cNvPr id="1" name="Picture 1" descr="A picture containing diagram&#10;&#10;Description automatically generated"/>
+                    <pic:cNvPicPr/>
+                  </pic:nvPicPr>
+                  <pic:blipFill>
+                    <a:blip r:embed="rId4">
+                      <a:extLst>
+                        <a:ext uri="{28A0092B-C50C-407E-A947-70E740481C1C}">
+                          <a14:useLocalDpi xmlns:a14="http://schemas.microsoft.com/office/drawing/2010/main" val="0"/>
+                        </a:ext>
+                      </a:extLst>
+                    </a:blip>
+                    <a:stretch>
+                      <a:fillRect/>
+                    </a:stretch>
+                  </pic:blipFill>
+                  <pic:spPr>
+                    <a:xfrm>
+                      <a:off x="0" y="0"/>
+                      <a:ext cx="8582025" cy="5153025"/>
+                    </a:xfrm>
+                    <a:prstGeom prst="rect">
+                      <a:avLst/>
+                    </a:prstGeom>
+                  </pic:spPr>
+                </pic:pic>
+              </a:graphicData>
+            </a:graphic>
+          </wp:inline>
+        </w:drawing>
+      </w:r>
+    </w:p>
     <w:sectPr>
-      <w:pgSz w:w="12240" w:h="15840"/>
-      <w:pgMar w:top="1440" w:right="1440" w:bottom="1440" w:left="1440" w:header="720" w:footer="720" w:gutter="0"/>
+      <w:pgSz w:w="15840" w:h="12240" w:orient="landscape"/>
+      <w:pgMar w:top="576" w:right="576" w:bottom="576" w:left="576" w:header="720" w:footer="720" w:gutter="0"/>
       <w:cols w:space="720"/>
       <w:docGrid w:linePitch="360"/>
     </w:sectPr>

</xml_diff>